<commit_message>
updated tech profile with API course
</commit_message>
<xml_diff>
--- a/2019 Wesley Jones Software Developer.docx
+++ b/2019 Wesley Jones Software Developer.docx
@@ -44,8 +44,6 @@
                 <w:szCs w:val="48"/>
               </w:rPr>
             </w:pPr>
-            <w:bookmarkStart w:id="0" w:name="_GoBack"/>
-            <w:bookmarkEnd w:id="0"/>
             <w:r>
               <w:rPr>
                 <w:rFonts w:ascii="Arial" w:eastAsia="Arial" w:hAnsi="Arial" w:cs="Arial"/>
@@ -1037,7 +1035,7 @@
               <w:widowControl w:val="0"/>
               <w:rPr>
                 <w:rFonts w:ascii="Arial" w:eastAsia="Arial" w:hAnsi="Arial" w:cs="Arial"/>
-                <w:b/>
+                <w:i/>
                 <w:sz w:val="22"/>
                 <w:szCs w:val="22"/>
               </w:rPr>
@@ -1067,8 +1065,28 @@
                 <w:sz w:val="22"/>
                 <w:szCs w:val="22"/>
               </w:rPr>
-              <w:t xml:space="preserve"> Designing RESTful APIs (in progress)</w:t>
-            </w:r>
+              <w:t xml:space="preserve"> Designing RESTful APIs</w:t>
+            </w:r>
+          </w:p>
+          <w:p>
+            <w:pPr>
+              <w:widowControl w:val="0"/>
+              <w:rPr>
+                <w:rFonts w:ascii="Arial" w:eastAsia="Arial" w:hAnsi="Arial" w:cs="Arial"/>
+                <w:sz w:val="22"/>
+                <w:szCs w:val="22"/>
+              </w:rPr>
+            </w:pPr>
+            <w:r>
+              <w:rPr>
+                <w:rFonts w:ascii="Arial" w:eastAsia="Arial" w:hAnsi="Arial" w:cs="Arial"/>
+                <w:sz w:val="22"/>
+                <w:szCs w:val="22"/>
+              </w:rPr>
+              <w:t>Developed and deployed RESTful APIs using Python 3 and Flask</w:t>
+            </w:r>
+            <w:bookmarkStart w:id="0" w:name="_GoBack"/>
+            <w:bookmarkEnd w:id="0"/>
           </w:p>
           <w:p>
             <w:pPr>
@@ -1799,7 +1817,6 @@
               <w:widowControl w:val="0"/>
               <w:rPr>
                 <w:rFonts w:ascii="Arial" w:hAnsi="Arial" w:cs="Arial"/>
-                <w:b/>
                 <w:sz w:val="22"/>
                 <w:szCs w:val="22"/>
               </w:rPr>
@@ -1811,6 +1828,42 @@
                 <w:szCs w:val="22"/>
               </w:rPr>
               <w:t>Express</w:t>
+            </w:r>
+          </w:p>
+          <w:p>
+            <w:pPr>
+              <w:widowControl w:val="0"/>
+              <w:rPr>
+                <w:rFonts w:ascii="Arial" w:hAnsi="Arial" w:cs="Arial"/>
+                <w:sz w:val="22"/>
+                <w:szCs w:val="22"/>
+              </w:rPr>
+            </w:pPr>
+            <w:r>
+              <w:rPr>
+                <w:rFonts w:ascii="Arial" w:hAnsi="Arial" w:cs="Arial"/>
+                <w:sz w:val="22"/>
+                <w:szCs w:val="22"/>
+              </w:rPr>
+              <w:t>Flask</w:t>
+            </w:r>
+          </w:p>
+          <w:p>
+            <w:pPr>
+              <w:widowControl w:val="0"/>
+              <w:rPr>
+                <w:rFonts w:ascii="Arial" w:hAnsi="Arial" w:cs="Arial"/>
+                <w:sz w:val="22"/>
+                <w:szCs w:val="22"/>
+              </w:rPr>
+            </w:pPr>
+            <w:r>
+              <w:rPr>
+                <w:rFonts w:ascii="Arial" w:hAnsi="Arial" w:cs="Arial"/>
+                <w:sz w:val="22"/>
+                <w:szCs w:val="22"/>
+              </w:rPr>
+              <w:t>API</w:t>
             </w:r>
           </w:p>
           <w:p>

</xml_diff>